<commit_message>
[docs]: subgroup1 user interface 화면 구성 변경
</commit_message>
<xml_diff>
--- a/subgroup1/1.requirements/2.analysis/2021.04.08 [ user interface & fun & non-fun requirements ] .docx
+++ b/subgroup1/1.requirements/2.analysis/2021.04.08 [ user interface & fun & non-fun requirements ] .docx
@@ -53,7 +53,18 @@
           <w:szCs w:val="28"/>
           <w:lang w:eastAsia="ko-KR"/>
         </w:rPr>
-        <w:t xml:space="preserve"> user interface &amp; fun &amp; non-fun requirements </w:t>
+        <w:t xml:space="preserve"> user interface &amp; fun &amp; non-fun </w:t>
+      </w:r>
+      <w:proofErr w:type="gramStart"/>
+      <w:r>
+        <w:rPr>
+          <w:b/>
+          <w:bCs/>
+          <w:sz w:val="28"/>
+          <w:szCs w:val="28"/>
+          <w:lang w:eastAsia="ko-KR"/>
+        </w:rPr>
+        <w:t xml:space="preserve">requirements </w:t>
       </w:r>
       <w:r>
         <w:rPr>
@@ -66,6 +77,7 @@
         </w:rPr>
         <w:t>]</w:t>
       </w:r>
+      <w:proofErr w:type="gramEnd"/>
       <w:r>
         <w:rPr>
           <w:b/>
@@ -108,6 +120,7 @@
         </w:rPr>
         <w:t xml:space="preserve">Sub group1 </w:t>
       </w:r>
+      <w:proofErr w:type="gramStart"/>
       <w:r>
         <w:rPr>
           <w:rFonts w:hint="eastAsia"/>
@@ -135,7 +148,17 @@
           <w:u w:val="single"/>
           <w:lang w:eastAsia="ko-KR"/>
         </w:rPr>
-        <w:t xml:space="preserve">: </w:t>
+        <w:t>:</w:t>
+      </w:r>
+      <w:proofErr w:type="gramEnd"/>
+      <w:r>
+        <w:rPr>
+          <w:sz w:val="20"/>
+          <w:szCs w:val="20"/>
+          <w:u w:val="single"/>
+          <w:lang w:eastAsia="ko-KR"/>
+        </w:rPr>
+        <w:t xml:space="preserve"> </w:t>
       </w:r>
       <w:r>
         <w:rPr>
@@ -166,6 +189,7 @@
         </w:rPr>
         <w:t xml:space="preserve"> </w:t>
       </w:r>
+      <w:proofErr w:type="spellStart"/>
       <w:r>
         <w:rPr>
           <w:rFonts w:hint="eastAsia"/>
@@ -176,6 +200,7 @@
         </w:rPr>
         <w:t>오예원</w:t>
       </w:r>
+      <w:proofErr w:type="spellEnd"/>
     </w:p>
     <w:p>
       <w:pPr>
@@ -186,6 +211,7 @@
           <w:lang w:eastAsia="ko-KR"/>
         </w:rPr>
       </w:pPr>
+      <w:proofErr w:type="gramStart"/>
       <w:r>
         <w:rPr>
           <w:rFonts w:hint="eastAsia"/>
@@ -203,7 +229,17 @@
           <w:u w:val="single"/>
           <w:lang w:eastAsia="ko-KR"/>
         </w:rPr>
-        <w:t xml:space="preserve"> : </w:t>
+        <w:t xml:space="preserve"> :</w:t>
+      </w:r>
+      <w:proofErr w:type="gramEnd"/>
+      <w:r>
+        <w:rPr>
+          <w:sz w:val="20"/>
+          <w:szCs w:val="20"/>
+          <w:u w:val="single"/>
+          <w:lang w:eastAsia="ko-KR"/>
+        </w:rPr>
+        <w:t xml:space="preserve"> </w:t>
       </w:r>
       <w:r>
         <w:rPr>
@@ -244,6 +280,7 @@
         </w:rPr>
         <w:t xml:space="preserve"> </w:t>
       </w:r>
+      <w:proofErr w:type="gramStart"/>
       <w:r>
         <w:rPr>
           <w:rFonts w:hint="eastAsia"/>
@@ -271,7 +308,17 @@
           <w:u w:val="single"/>
           <w:lang w:eastAsia="ko-KR"/>
         </w:rPr>
-        <w:t>: 2021.04.0</w:t>
+        <w:t>:</w:t>
+      </w:r>
+      <w:proofErr w:type="gramEnd"/>
+      <w:r>
+        <w:rPr>
+          <w:sz w:val="20"/>
+          <w:szCs w:val="20"/>
+          <w:u w:val="single"/>
+          <w:lang w:eastAsia="ko-KR"/>
+        </w:rPr>
+        <w:t xml:space="preserve"> 2021.04.0</w:t>
       </w:r>
       <w:r>
         <w:rPr>
@@ -591,6 +638,7 @@
         </w:rPr>
         <w:t xml:space="preserve"> </w:t>
       </w:r>
+      <w:proofErr w:type="spellStart"/>
       <w:r>
         <w:rPr>
           <w:rFonts w:hint="eastAsia"/>
@@ -600,6 +648,7 @@
         </w:rPr>
         <w:t>하는것에서부터</w:t>
       </w:r>
+      <w:proofErr w:type="spellEnd"/>
       <w:r>
         <w:rPr>
           <w:rFonts w:hint="eastAsia"/>
@@ -627,6 +676,7 @@
         </w:rPr>
         <w:t xml:space="preserve"> </w:t>
       </w:r>
+      <w:proofErr w:type="spellStart"/>
       <w:r>
         <w:rPr>
           <w:rFonts w:hint="eastAsia"/>
@@ -636,6 +686,7 @@
         </w:rPr>
         <w:t>완료후</w:t>
       </w:r>
+      <w:proofErr w:type="spellEnd"/>
       <w:r>
         <w:rPr>
           <w:rFonts w:hint="eastAsia"/>
@@ -725,6 +776,7 @@
         </w:rPr>
         <w:t xml:space="preserve"> </w:t>
       </w:r>
+      <w:proofErr w:type="spellStart"/>
       <w:r>
         <w:rPr>
           <w:rFonts w:hint="eastAsia"/>
@@ -734,6 +786,7 @@
         </w:rPr>
         <w:t>그려보기</w:t>
       </w:r>
+      <w:proofErr w:type="spellEnd"/>
       <w:r>
         <w:rPr>
           <w:rFonts w:hint="eastAsia"/>
@@ -866,6 +919,7 @@
         </w:rPr>
         <w:t xml:space="preserve"> </w:t>
       </w:r>
+      <w:proofErr w:type="spellStart"/>
       <w:r>
         <w:rPr>
           <w:rFonts w:hint="eastAsia"/>
@@ -875,6 +929,7 @@
         </w:rPr>
         <w:t>그려나간다는</w:t>
       </w:r>
+      <w:proofErr w:type="spellEnd"/>
       <w:r>
         <w:rPr>
           <w:rFonts w:hint="eastAsia"/>
@@ -1119,6 +1174,7 @@
         </w:rPr>
         <w:t xml:space="preserve">-functional </w:t>
       </w:r>
+      <w:proofErr w:type="gramStart"/>
       <w:r>
         <w:rPr>
           <w:rFonts w:hint="eastAsia"/>
@@ -1160,7 +1216,16 @@
           <w:szCs w:val="22"/>
           <w:lang w:eastAsia="ko-KR"/>
         </w:rPr>
-        <w:t xml:space="preserve">equirements </w:t>
+        <w:t>equirements</w:t>
+      </w:r>
+      <w:proofErr w:type="gramEnd"/>
+      <w:r>
+        <w:rPr>
+          <w:sz w:val="22"/>
+          <w:szCs w:val="22"/>
+          <w:lang w:eastAsia="ko-KR"/>
+        </w:rPr>
+        <w:t xml:space="preserve"> </w:t>
       </w:r>
       <w:r>
         <w:rPr>
@@ -2412,7 +2477,27 @@
           <w:szCs w:val="22"/>
           <w:lang w:eastAsia="ko-KR"/>
         </w:rPr>
-        <w:t xml:space="preserve"> 학식당 건물 리스트 선택 화면</w:t>
+        <w:t xml:space="preserve"> </w:t>
+      </w:r>
+      <w:proofErr w:type="spellStart"/>
+      <w:r>
+        <w:rPr>
+          <w:rFonts w:asciiTheme="minorEastAsia" w:hAnsiTheme="minorEastAsia" w:hint="eastAsia"/>
+          <w:sz w:val="22"/>
+          <w:szCs w:val="22"/>
+          <w:lang w:eastAsia="ko-KR"/>
+        </w:rPr>
+        <w:t>학식당</w:t>
+      </w:r>
+      <w:proofErr w:type="spellEnd"/>
+      <w:r>
+        <w:rPr>
+          <w:rFonts w:asciiTheme="minorEastAsia" w:hAnsiTheme="minorEastAsia" w:hint="eastAsia"/>
+          <w:sz w:val="22"/>
+          <w:szCs w:val="22"/>
+          <w:lang w:eastAsia="ko-KR"/>
+        </w:rPr>
+        <w:t xml:space="preserve"> 건물 리스트 선택 화면</w:t>
       </w:r>
     </w:p>
     <w:tbl>
@@ -2714,6 +2799,7 @@
               </w:rPr>
               <w:t xml:space="preserve"> </w:t>
             </w:r>
+            <w:proofErr w:type="spellStart"/>
             <w:r>
               <w:rPr>
                 <w:rFonts w:hint="eastAsia"/>
@@ -2723,6 +2809,7 @@
               </w:rPr>
               <w:t>보단</w:t>
             </w:r>
+            <w:proofErr w:type="spellEnd"/>
             <w:r>
               <w:rPr>
                 <w:rFonts w:hint="eastAsia"/>
@@ -2749,6 +2836,7 @@
               </w:rPr>
               <w:t xml:space="preserve"> </w:t>
             </w:r>
+            <w:proofErr w:type="spellStart"/>
             <w:r>
               <w:rPr>
                 <w:rFonts w:hint="eastAsia"/>
@@ -2758,6 +2846,7 @@
               </w:rPr>
               <w:t>목록화된</w:t>
             </w:r>
+            <w:proofErr w:type="spellEnd"/>
             <w:r>
               <w:rPr>
                 <w:rFonts w:hint="eastAsia"/>
@@ -2865,6 +2954,7 @@
               </w:rPr>
               <w:t xml:space="preserve"> </w:t>
             </w:r>
+            <w:proofErr w:type="spellStart"/>
             <w:r>
               <w:rPr>
                 <w:rFonts w:hint="eastAsia"/>
@@ -2874,6 +2964,7 @@
               </w:rPr>
               <w:t>메인화면이어야</w:t>
             </w:r>
+            <w:proofErr w:type="spellEnd"/>
             <w:r>
               <w:rPr>
                 <w:rFonts w:hint="eastAsia"/>
@@ -3087,6 +3178,7 @@
               </w:rPr>
               <w:t xml:space="preserve"> </w:t>
             </w:r>
+            <w:proofErr w:type="spellStart"/>
             <w:r>
               <w:rPr>
                 <w:rFonts w:hint="eastAsia"/>
@@ -3096,6 +3188,7 @@
               </w:rPr>
               <w:t>어디있는지</w:t>
             </w:r>
+            <w:proofErr w:type="spellEnd"/>
             <w:r>
               <w:rPr>
                 <w:rFonts w:hint="eastAsia"/>
@@ -3195,6 +3288,7 @@
               </w:rPr>
               <w:t xml:space="preserve"> </w:t>
             </w:r>
+            <w:proofErr w:type="gramStart"/>
             <w:r>
               <w:rPr>
                 <w:rFonts w:hint="eastAsia"/>
@@ -3222,6 +3316,7 @@
               </w:rPr>
               <w:t>하므로</w:t>
             </w:r>
+            <w:proofErr w:type="gramEnd"/>
             <w:r>
               <w:rPr>
                 <w:rFonts w:hint="eastAsia"/>
@@ -3249,6 +3344,7 @@
               </w:rPr>
               <w:t xml:space="preserve"> </w:t>
             </w:r>
+            <w:proofErr w:type="spellStart"/>
             <w:r>
               <w:rPr>
                 <w:rFonts w:hint="eastAsia"/>
@@ -3258,6 +3354,7 @@
               </w:rPr>
               <w:t>옮기도록한다</w:t>
             </w:r>
+            <w:proofErr w:type="spellEnd"/>
             <w:r>
               <w:rPr>
                 <w:rFonts w:hint="eastAsia"/>
@@ -3962,6 +4059,7 @@
               </w:rPr>
               <w:t xml:space="preserve"> </w:t>
             </w:r>
+            <w:proofErr w:type="gramStart"/>
             <w:r>
               <w:rPr>
                 <w:rFonts w:hint="eastAsia"/>
@@ -3971,6 +4069,7 @@
               </w:rPr>
               <w:t>확인하는게</w:t>
             </w:r>
+            <w:proofErr w:type="gramEnd"/>
             <w:r>
               <w:rPr>
                 <w:rFonts w:hint="eastAsia"/>
@@ -4016,6 +4115,7 @@
               </w:rPr>
               <w:t xml:space="preserve"> </w:t>
             </w:r>
+            <w:proofErr w:type="spellStart"/>
             <w:r>
               <w:rPr>
                 <w:rFonts w:hint="eastAsia"/>
@@ -4025,6 +4125,7 @@
               </w:rPr>
               <w:t>할것이다</w:t>
             </w:r>
+            <w:proofErr w:type="spellEnd"/>
             <w:r>
               <w:rPr>
                 <w:rFonts w:hint="eastAsia"/>
@@ -4335,6 +4436,7 @@
               </w:rPr>
               <w:t>‘</w:t>
             </w:r>
+            <w:proofErr w:type="spellStart"/>
             <w:r>
               <w:rPr>
                 <w:rFonts w:hint="eastAsia"/>
@@ -4344,6 +4446,7 @@
               </w:rPr>
               <w:t>주문하러가기</w:t>
             </w:r>
+            <w:proofErr w:type="spellEnd"/>
             <w:r>
               <w:rPr>
                 <w:sz w:val="22"/>
@@ -5011,6 +5114,7 @@
                 <w:lang w:eastAsia="ko-KR"/>
               </w:rPr>
             </w:pPr>
+            <w:proofErr w:type="gramStart"/>
             <w:r>
               <w:rPr>
                 <w:rFonts w:hint="eastAsia"/>
@@ -5037,6 +5141,7 @@
               </w:rPr>
               <w:t xml:space="preserve"> UI</w:t>
             </w:r>
+            <w:proofErr w:type="gramEnd"/>
             <w:r>
               <w:rPr>
                 <w:rFonts w:hint="eastAsia"/>
@@ -5055,6 +5160,7 @@
               </w:rPr>
               <w:t xml:space="preserve"> </w:t>
             </w:r>
+            <w:proofErr w:type="spellStart"/>
             <w:r>
               <w:rPr>
                 <w:rFonts w:hint="eastAsia"/>
@@ -5064,6 +5170,7 @@
               </w:rPr>
               <w:t>주문하러가기</w:t>
             </w:r>
+            <w:proofErr w:type="spellEnd"/>
             <w:r>
               <w:rPr>
                 <w:rFonts w:hint="eastAsia"/>
@@ -5217,6 +5324,7 @@
               </w:rPr>
               <w:t xml:space="preserve"> </w:t>
             </w:r>
+            <w:proofErr w:type="spellStart"/>
             <w:r>
               <w:rPr>
                 <w:rFonts w:hint="eastAsia"/>
@@ -5226,6 +5334,7 @@
               </w:rPr>
               <w:t>담기버튼을</w:t>
             </w:r>
+            <w:proofErr w:type="spellEnd"/>
             <w:r>
               <w:rPr>
                 <w:rFonts w:hint="eastAsia"/>
@@ -5385,6 +5494,7 @@
               </w:rPr>
               <w:t xml:space="preserve"> </w:t>
             </w:r>
+            <w:proofErr w:type="gramStart"/>
             <w:r>
               <w:rPr>
                 <w:sz w:val="22"/>
@@ -5393,6 +5503,7 @@
               </w:rPr>
               <w:t>+,-</w:t>
             </w:r>
+            <w:proofErr w:type="gramEnd"/>
             <w:r>
               <w:rPr>
                 <w:rFonts w:hint="eastAsia"/>
@@ -5483,6 +5594,7 @@
               </w:rPr>
               <w:t xml:space="preserve"> </w:t>
             </w:r>
+            <w:proofErr w:type="spellStart"/>
             <w:r>
               <w:rPr>
                 <w:rFonts w:hint="eastAsia"/>
@@ -5492,6 +5604,7 @@
               </w:rPr>
               <w:t>총금액</w:t>
             </w:r>
+            <w:proofErr w:type="spellEnd"/>
             <w:r>
               <w:rPr>
                 <w:rFonts w:hint="eastAsia"/>
@@ -6753,6 +6866,7 @@
           <w:lang w:eastAsia="ko-KR"/>
         </w:rPr>
       </w:pPr>
+      <w:proofErr w:type="gramStart"/>
       <w:r>
         <w:rPr>
           <w:rFonts w:hint="eastAsia"/>
@@ -6774,6 +6888,7 @@
         </w:rPr>
         <w:t>최종</w:t>
       </w:r>
+      <w:proofErr w:type="gramEnd"/>
       <w:r>
         <w:rPr>
           <w:rFonts w:hint="eastAsia"/>
@@ -6795,6 +6910,7 @@
         </w:rPr>
         <w:t xml:space="preserve"> </w:t>
       </w:r>
+      <w:proofErr w:type="spellStart"/>
       <w:r>
         <w:rPr>
           <w:rFonts w:hint="eastAsia"/>
@@ -6802,6 +6918,7 @@
         </w:rPr>
         <w:t>화면별</w:t>
       </w:r>
+      <w:proofErr w:type="spellEnd"/>
       <w:r>
         <w:rPr>
           <w:rFonts w:hint="eastAsia"/>
@@ -6836,15 +6953,23 @@
           <w:lang w:eastAsia="ko-KR"/>
         </w:rPr>
       </w:pPr>
+    </w:p>
+    <w:p>
+      <w:pPr>
+        <w:jc w:val="center"/>
+        <w:rPr>
+          <w:lang w:eastAsia="ko-KR"/>
+        </w:rPr>
+      </w:pPr>
       <w:r>
         <w:rPr>
           <w:noProof/>
         </w:rPr>
         <w:drawing>
-          <wp:inline distT="0" distB="0" distL="0" distR="0" wp14:anchorId="3E82E07B" wp14:editId="3226E1E0">
-            <wp:extent cx="5172710" cy="6510867"/>
-            <wp:effectExtent l="0" t="0" r="8890" b="4445"/>
-            <wp:docPr id="25" name="그림 25"/>
+          <wp:inline distT="0" distB="0" distL="0" distR="0" wp14:anchorId="38A9D9C4" wp14:editId="50E65D11">
+            <wp:extent cx="4396740" cy="6106886"/>
+            <wp:effectExtent l="0" t="0" r="3810" b="8255"/>
+            <wp:docPr id="3" name="그림 3"/>
             <wp:cNvGraphicFramePr>
               <a:graphicFrameLocks xmlns:a="http://schemas.openxmlformats.org/drawingml/2006/main" noChangeAspect="1"/>
             </wp:cNvGraphicFramePr>
@@ -6856,14 +6981,14 @@
                     <pic:cNvPicPr/>
                   </pic:nvPicPr>
                   <pic:blipFill rotWithShape="1">
-                    <a:blip r:embed="rId8"/>
-                    <a:srcRect r="9742" b="11951"/>
+                    <a:blip r:embed="rId10"/>
+                    <a:srcRect l="5508" t="1619" r="17762" b="15782"/>
                     <a:stretch/>
                   </pic:blipFill>
                   <pic:spPr bwMode="auto">
                     <a:xfrm>
                       <a:off x="0" y="0"/>
-                      <a:ext cx="5173133" cy="6511399"/>
+                      <a:ext cx="4397793" cy="6108349"/>
                     </a:xfrm>
                     <a:prstGeom prst="rect">
                       <a:avLst/>
@@ -6958,14 +7083,6 @@
     </w:p>
     <w:p>
       <w:pPr>
-        <w:jc w:val="center"/>
-        <w:rPr>
-          <w:lang w:eastAsia="ko-KR"/>
-        </w:rPr>
-      </w:pPr>
-    </w:p>
-    <w:p>
-      <w:pPr>
         <w:rPr>
           <w:rFonts w:ascii="Apple Color Emoji" w:hAnsi="Apple Color Emoji" w:cs="Apple Color Emoji"/>
           <w:sz w:val="22"/>
@@ -6980,7 +7097,6 @@
           <w:szCs w:val="22"/>
           <w:lang w:eastAsia="ko-KR"/>
         </w:rPr>
-        <w:lastRenderedPageBreak/>
         <w:t>☑️</w:t>
       </w:r>
       <w:r>
@@ -7043,6 +7159,7 @@
           <w:szCs w:val="22"/>
           <w:lang w:eastAsia="ko-KR"/>
         </w:rPr>
+        <w:lastRenderedPageBreak/>
         <w:t>재학중인</w:t>
       </w:r>
       <w:r>
@@ -7376,6 +7493,7 @@
         </w:rPr>
         <w:t xml:space="preserve"> </w:t>
       </w:r>
+      <w:proofErr w:type="spellStart"/>
       <w:r>
         <w:rPr>
           <w:rFonts w:ascii="Apple Color Emoji" w:hAnsi="Apple Color Emoji" w:cs="Apple Color Emoji" w:hint="eastAsia"/>
@@ -7385,6 +7503,7 @@
         </w:rPr>
         <w:t>학식당</w:t>
       </w:r>
+      <w:proofErr w:type="spellEnd"/>
       <w:r>
         <w:rPr>
           <w:rFonts w:ascii="Apple Color Emoji" w:hAnsi="Apple Color Emoji" w:cs="Apple Color Emoji" w:hint="eastAsia"/>
@@ -8252,6 +8371,7 @@
         </w:rPr>
         <w:t xml:space="preserve"> </w:t>
       </w:r>
+      <w:proofErr w:type="gramStart"/>
       <w:r>
         <w:rPr>
           <w:rFonts w:ascii="Apple Color Emoji" w:hAnsi="Apple Color Emoji" w:cs="Apple Color Emoji" w:hint="eastAsia"/>
@@ -8279,6 +8399,7 @@
         </w:rPr>
         <w:t>받을</w:t>
       </w:r>
+      <w:proofErr w:type="gramEnd"/>
       <w:r>
         <w:rPr>
           <w:rFonts w:ascii="Apple Color Emoji" w:hAnsi="Apple Color Emoji" w:cs="Apple Color Emoji" w:hint="eastAsia"/>
@@ -8600,7 +8721,27 @@
           <w:szCs w:val="22"/>
           <w:lang w:eastAsia="ko-KR"/>
         </w:rPr>
-        <w:t xml:space="preserve"> ( Functionality(security)</w:t>
+        <w:t xml:space="preserve"> </w:t>
+      </w:r>
+      <w:proofErr w:type="gramStart"/>
+      <w:r>
+        <w:rPr>
+          <w:rFonts w:ascii="Apple Color Emoji" w:hAnsi="Apple Color Emoji" w:cs="Apple Color Emoji"/>
+          <w:sz w:val="22"/>
+          <w:szCs w:val="22"/>
+          <w:lang w:eastAsia="ko-KR"/>
+        </w:rPr>
+        <w:t>( Functionality</w:t>
+      </w:r>
+      <w:proofErr w:type="gramEnd"/>
+      <w:r>
+        <w:rPr>
+          <w:rFonts w:ascii="Apple Color Emoji" w:hAnsi="Apple Color Emoji" w:cs="Apple Color Emoji"/>
+          <w:sz w:val="22"/>
+          <w:szCs w:val="22"/>
+          <w:lang w:eastAsia="ko-KR"/>
+        </w:rPr>
+        <w:t>(security)</w:t>
       </w:r>
     </w:p>
     <w:p>
@@ -9120,7 +9261,27 @@
           <w:szCs w:val="22"/>
           <w:lang w:eastAsia="ko-KR"/>
         </w:rPr>
-        <w:t xml:space="preserve"> ( Usability)</w:t>
+        <w:t xml:space="preserve"> </w:t>
+      </w:r>
+      <w:proofErr w:type="gramStart"/>
+      <w:r>
+        <w:rPr>
+          <w:rFonts w:ascii="Apple Color Emoji" w:hAnsi="Apple Color Emoji" w:cs="Apple Color Emoji"/>
+          <w:sz w:val="22"/>
+          <w:szCs w:val="22"/>
+          <w:lang w:eastAsia="ko-KR"/>
+        </w:rPr>
+        <w:t>( Usability</w:t>
+      </w:r>
+      <w:proofErr w:type="gramEnd"/>
+      <w:r>
+        <w:rPr>
+          <w:rFonts w:ascii="Apple Color Emoji" w:hAnsi="Apple Color Emoji" w:cs="Apple Color Emoji"/>
+          <w:sz w:val="22"/>
+          <w:szCs w:val="22"/>
+          <w:lang w:eastAsia="ko-KR"/>
+        </w:rPr>
+        <w:t>)</w:t>
       </w:r>
     </w:p>
     <w:p>
@@ -9161,6 +9322,7 @@
         </w:rPr>
         <w:t xml:space="preserve"> </w:t>
       </w:r>
+      <w:proofErr w:type="gramStart"/>
       <w:r>
         <w:rPr>
           <w:rFonts w:ascii="Apple Color Emoji" w:hAnsi="Apple Color Emoji" w:cs="Apple Color Emoji" w:hint="eastAsia"/>
@@ -9206,6 +9368,7 @@
         </w:rPr>
         <w:t>I</w:t>
       </w:r>
+      <w:proofErr w:type="gramEnd"/>
       <w:r>
         <w:rPr>
           <w:rFonts w:ascii="Apple Color Emoji" w:hAnsi="Apple Color Emoji" w:cs="Apple Color Emoji" w:hint="eastAsia"/>
@@ -9296,6 +9459,7 @@
         </w:rPr>
         <w:t xml:space="preserve"> </w:t>
       </w:r>
+      <w:proofErr w:type="spellStart"/>
       <w:r>
         <w:rPr>
           <w:rFonts w:ascii="Apple Color Emoji" w:hAnsi="Apple Color Emoji" w:cs="Apple Color Emoji" w:hint="eastAsia"/>
@@ -9305,6 +9469,7 @@
         </w:rPr>
         <w:t>어떤식으로</w:t>
       </w:r>
+      <w:proofErr w:type="spellEnd"/>
       <w:r>
         <w:rPr>
           <w:rFonts w:ascii="Apple Color Emoji" w:hAnsi="Apple Color Emoji" w:cs="Apple Color Emoji" w:hint="eastAsia"/>
@@ -9332,6 +9497,7 @@
         </w:rPr>
         <w:t xml:space="preserve"> </w:t>
       </w:r>
+      <w:proofErr w:type="spellStart"/>
       <w:r>
         <w:rPr>
           <w:rFonts w:ascii="Apple Color Emoji" w:hAnsi="Apple Color Emoji" w:cs="Apple Color Emoji" w:hint="eastAsia"/>
@@ -9341,6 +9507,7 @@
         </w:rPr>
         <w:t>편의할지</w:t>
       </w:r>
+      <w:proofErr w:type="spellEnd"/>
       <w:r>
         <w:rPr>
           <w:rFonts w:ascii="Apple Color Emoji" w:hAnsi="Apple Color Emoji" w:cs="Apple Color Emoji" w:hint="eastAsia"/>
@@ -9789,6 +9956,7 @@
         </w:rPr>
         <w:t xml:space="preserve"> </w:t>
       </w:r>
+      <w:proofErr w:type="spellStart"/>
       <w:r>
         <w:rPr>
           <w:rFonts w:ascii="Apple Color Emoji" w:hAnsi="Apple Color Emoji" w:cs="Apple Color Emoji" w:hint="eastAsia"/>
@@ -9798,6 +9966,7 @@
         </w:rPr>
         <w:t>음식재고량에</w:t>
       </w:r>
+      <w:proofErr w:type="spellEnd"/>
       <w:r>
         <w:rPr>
           <w:rFonts w:ascii="Apple Color Emoji" w:hAnsi="Apple Color Emoji" w:cs="Apple Color Emoji" w:hint="eastAsia"/>
@@ -9843,6 +10012,7 @@
         </w:rPr>
         <w:t xml:space="preserve"> </w:t>
       </w:r>
+      <w:proofErr w:type="spellStart"/>
       <w:r>
         <w:rPr>
           <w:rFonts w:ascii="Apple Color Emoji" w:hAnsi="Apple Color Emoji" w:cs="Apple Color Emoji" w:hint="eastAsia"/>
@@ -9852,6 +10022,7 @@
         </w:rPr>
         <w:t>오차없이</w:t>
       </w:r>
+      <w:proofErr w:type="spellEnd"/>
       <w:r>
         <w:rPr>
           <w:rFonts w:ascii="Apple Color Emoji" w:hAnsi="Apple Color Emoji" w:cs="Apple Color Emoji" w:hint="eastAsia"/>
@@ -9915,6 +10086,7 @@
         </w:rPr>
         <w:t xml:space="preserve"> </w:t>
       </w:r>
+      <w:proofErr w:type="spellStart"/>
       <w:r>
         <w:rPr>
           <w:rFonts w:ascii="Apple Color Emoji" w:hAnsi="Apple Color Emoji" w:cs="Apple Color Emoji" w:hint="eastAsia"/>
@@ -9924,6 +10096,7 @@
         </w:rPr>
         <w:t>없을땐</w:t>
       </w:r>
+      <w:proofErr w:type="spellEnd"/>
       <w:r>
         <w:rPr>
           <w:rFonts w:ascii="Apple Color Emoji" w:hAnsi="Apple Color Emoji" w:cs="Apple Color Emoji" w:hint="eastAsia"/>

</xml_diff>